<commit_message>
[change great and add new test]
</commit_message>
<xml_diff>
--- a/Great.docx
+++ b/Great.docx
@@ -1418,7 +1418,16 @@
           <w:szCs w:val="24"/>
           <w:lang w:val="en-IN" w:eastAsia="en-IN"/>
         </w:rPr>
-        <w:t xml:space="preserve">my learnings at Great lakes and my experiences in my immediate job  will equip me with the knowledge needed to setup and successfully execute my vision of making an impact in IT Sector. </w:t>
+        <w:t>my learnings at Great lakes and my experiences in my immediate job  will equip me with the knowledge needed to setup and successfully execute my vision of</w:t>
+      </w:r>
+      <w:r>
+        <w:rPr>
+          <w:rFonts w:eastAsia="Times New Roman" w:cs="Times New Roman"/>
+          <w:sz w:val="24"/>
+          <w:szCs w:val="24"/>
+          <w:lang w:val="en-IN" w:eastAsia="en-IN"/>
+        </w:rPr>
+        <w:t xml:space="preserve"> making an impact in IT Sector</w:t>
       </w:r>
     </w:p>
     <w:p>

</xml_diff>